<commit_message>
Updated RPS May 2025
</commit_message>
<xml_diff>
--- a/Stages/USPSA/Matches/RPS 05_25/Stage4.docx
+++ b/Stages/USPSA/Matches/RPS 05_25/Stage4.docx
@@ -378,6 +378,9 @@
         <w:jc w:val="center"/>
       </w:pPr>
       <w:r>
+        <w:rPr>
+          <w:noProof/>
+        </w:rPr>
         <w:drawing>
           <wp:inline distT="0" distB="0" distL="0" distR="0" wp14:anchorId="4D00B805" wp14:editId="6339E14C">
             <wp:extent cx="6400800" cy="3743960"/>
@@ -682,6 +685,9 @@
       <w:r>
         <w:t>PCC must do 10 pushups after the start signal and before the final shot.</w:t>
       </w:r>
+      <w:r>
+        <w:t>**</w:t>
+      </w:r>
     </w:p>
     <w:p>
       <w:pPr>
@@ -774,6 +780,37 @@
       </w:pPr>
       <w:r>
         <w:t>Range is clear</w:t>
+      </w:r>
+    </w:p>
+    <w:p>
+      <w:pPr>
+        <w:spacing w:before="40" w:line="259" w:lineRule="auto"/>
+      </w:pPr>
+    </w:p>
+    <w:p>
+      <w:pPr>
+        <w:spacing w:before="40" w:line="259" w:lineRule="auto"/>
+      </w:pPr>
+      <w:r>
+        <w:t xml:space="preserve">** Just kidding about the pushups </w:t>
+      </w:r>
+      <w:r>
+        <w:rPr>
+          <mc:AlternateContent>
+            <mc:Choice Requires="w16se"/>
+            <mc:Fallback>
+              <w:rFonts w:ascii="Segoe UI Emoji" w:eastAsia="Segoe UI Emoji" w:hAnsi="Segoe UI Emoji" w:cs="Segoe UI Emoji"/>
+            </mc:Fallback>
+          </mc:AlternateContent>
+        </w:rPr>
+        <mc:AlternateContent>
+          <mc:Choice Requires="w16se">
+            <w16se:symEx w16se:font="Segoe UI Emoji" w16se:char="1F601"/>
+          </mc:Choice>
+          <mc:Fallback>
+            <w:t>😁</w:t>
+          </mc:Fallback>
+        </mc:AlternateContent>
       </w:r>
     </w:p>
     <w:p>

</xml_diff>